<commit_message>
all nifH in italics
</commit_message>
<xml_diff>
--- a/abstract.docx
+++ b/abstract.docx
@@ -23,7 +23,22 @@
         <w:t xml:space="preserve">2</w:t>
       </w:r>
       <w:r>
-        <w:t xml:space="preserve">-fixation is attributed to heterocystous cyanobacteria and BSC diazotrophs from early-successional and mature crusts have been extensively studied by profiling BSC nifH gene content. Published surveys of BSC</w:t>
+        <w:t xml:space="preserve">-fixation is attributed to heterocystous cyanobacteria and BSC diazotrophs from early-successional and mature crusts have been extensively studied by profiling BSC</w:t>
+      </w:r>
+      <w:r>
+        <w:t xml:space="preserve"> </w:t>
+      </w:r>
+      <w:r>
+        <w:rPr>
+          <w:i/>
+        </w:rPr>
+        <w:t xml:space="preserve">nifH</w:t>
+      </w:r>
+      <w:r>
+        <w:t xml:space="preserve"> </w:t>
+      </w:r>
+      <w:r>
+        <w:t xml:space="preserve">gene content. Published surveys of BSC</w:t>
       </w:r>
       <w:r>
         <w:t xml:space="preserve"> </w:t>
@@ -521,7 +536,7 @@
     </w:lvl>
   </w:abstractNum>
   <w:abstractNum w:abstractNumId="990">
-    <w:nsid w:val="5af41538"/>
+    <w:nsid w:val="9d1f117a"/>
     <w:multiLevelType w:val="multilevel"/>
     <w:lvl w:ilvl="0">
       <w:numFmt w:val="bullet"/>

</xml_diff>